<commit_message>
Added MAX value to MaDUM table
</commit_message>
<xml_diff>
--- a/TP3/Remise/Untitled 2.docx
+++ b/TP3/Remise/Untitled 2.docx
@@ -68,8 +68,14 @@
     <w:p>
       <w:pPr>
         <w:pStyle w:val="Title"/>
+        <w:rPr>
+          <w:lang w:val="fr-CA"/>
+        </w:rPr>
       </w:pPr>
       <w:r>
+        <w:rPr>
+          <w:lang w:val="fr-CA"/>
+        </w:rPr>
         <w:t>LOG3430</w:t>
       </w:r>
     </w:p>
@@ -79,6 +85,7 @@
         <w:rPr>
           <w:sz w:val="44"/>
           <w:szCs w:val="44"/>
+          <w:lang w:val="fr-CA"/>
         </w:rPr>
       </w:pPr>
       <w:bookmarkStart w:id="0" w:name="yui_3_17_2_1_1571290786369_128"/>
@@ -87,6 +94,7 @@
         <w:rPr>
           <w:sz w:val="44"/>
           <w:szCs w:val="44"/>
+          <w:lang w:val="fr-CA"/>
         </w:rPr>
         <w:t>Méthodes de test et de validation du logiciel</w:t>
       </w:r>
@@ -97,40 +105,70 @@
         <w:rPr>
           <w:sz w:val="44"/>
           <w:szCs w:val="44"/>
+          <w:lang w:val="fr-CA"/>
         </w:rPr>
       </w:pPr>
     </w:p>
     <w:p>
       <w:pPr>
         <w:pStyle w:val="Subtitle"/>
+        <w:rPr>
+          <w:lang w:val="fr-CA"/>
+        </w:rPr>
       </w:pPr>
       <w:r>
+        <w:rPr>
+          <w:lang w:val="fr-CA"/>
+        </w:rPr>
         <w:t>Travail Pratique #3</w:t>
       </w:r>
     </w:p>
     <w:p>
       <w:pPr>
         <w:pStyle w:val="BodyText"/>
+        <w:rPr>
+          <w:lang w:val="fr-CA"/>
+        </w:rPr>
       </w:pPr>
     </w:p>
     <w:p>
       <w:pPr>
         <w:pStyle w:val="BodyText"/>
+        <w:rPr>
+          <w:lang w:val="fr-CA"/>
+        </w:rPr>
       </w:pPr>
     </w:p>
     <w:p>
       <w:pPr>
         <w:pStyle w:val="BodyText"/>
         <w:jc w:val="center"/>
-      </w:pPr>
+        <w:rPr>
+          <w:lang w:val="fr-CA"/>
+        </w:rPr>
+      </w:pPr>
+      <w:proofErr w:type="spellStart"/>
       <w:r>
-        <w:t>Sanghyuk Lee 1589242</w:t>
+        <w:rPr>
+          <w:lang w:val="fr-CA"/>
+        </w:rPr>
+        <w:t>Sanghyuk</w:t>
+      </w:r>
+      <w:proofErr w:type="spellEnd"/>
+      <w:r>
+        <w:rPr>
+          <w:lang w:val="fr-CA"/>
+        </w:rPr>
+        <w:t xml:space="preserve"> Lee 1589242</w:t>
       </w:r>
     </w:p>
     <w:p>
       <w:pPr>
         <w:pStyle w:val="BodyText"/>
         <w:jc w:val="center"/>
+        <w:rPr>
+          <w:lang w:val="fr-CA"/>
+        </w:rPr>
       </w:pPr>
       <w:hyperlink r:id="rId6">
         <w:r>
@@ -138,6 +176,7 @@
             <w:rStyle w:val="InternetLink"/>
             <w:color w:val="000000"/>
             <w:u w:val="none"/>
+            <w:lang w:val="fr-CA"/>
           </w:rPr>
           <w:t>François-Xavier Legault</w:t>
         </w:r>
@@ -149,6 +188,7 @@
         <w:jc w:val="center"/>
         <w:rPr>
           <w:color w:val="000000"/>
+          <w:lang w:val="fr-CA"/>
         </w:rPr>
       </w:pPr>
     </w:p>
@@ -158,6 +198,7 @@
         <w:jc w:val="center"/>
         <w:rPr>
           <w:color w:val="000000"/>
+          <w:lang w:val="fr-CA"/>
         </w:rPr>
       </w:pPr>
     </w:p>
@@ -167,6 +208,7 @@
         <w:jc w:val="center"/>
         <w:rPr>
           <w:color w:val="000000"/>
+          <w:lang w:val="fr-CA"/>
         </w:rPr>
       </w:pPr>
     </w:p>
@@ -176,6 +218,7 @@
         <w:jc w:val="center"/>
         <w:rPr>
           <w:color w:val="000000"/>
+          <w:lang w:val="fr-CA"/>
         </w:rPr>
       </w:pPr>
     </w:p>
@@ -185,6 +228,7 @@
         <w:jc w:val="center"/>
         <w:rPr>
           <w:color w:val="000000"/>
+          <w:lang w:val="fr-CA"/>
         </w:rPr>
       </w:pPr>
     </w:p>
@@ -194,6 +238,7 @@
         <w:jc w:val="center"/>
         <w:rPr>
           <w:color w:val="000000"/>
+          <w:lang w:val="fr-CA"/>
         </w:rPr>
       </w:pPr>
     </w:p>
@@ -203,6 +248,7 @@
         <w:jc w:val="center"/>
         <w:rPr>
           <w:color w:val="000000"/>
+          <w:lang w:val="fr-CA"/>
         </w:rPr>
       </w:pPr>
     </w:p>
@@ -212,6 +258,7 @@
         <w:jc w:val="center"/>
         <w:rPr>
           <w:color w:val="000000"/>
+          <w:lang w:val="fr-CA"/>
         </w:rPr>
       </w:pPr>
     </w:p>
@@ -221,6 +268,7 @@
         <w:jc w:val="center"/>
         <w:rPr>
           <w:color w:val="000000"/>
+          <w:lang w:val="fr-CA"/>
         </w:rPr>
       </w:pPr>
     </w:p>
@@ -230,6 +278,7 @@
         <w:jc w:val="center"/>
         <w:rPr>
           <w:color w:val="000000"/>
+          <w:lang w:val="fr-CA"/>
         </w:rPr>
       </w:pPr>
     </w:p>
@@ -239,6 +288,7 @@
         <w:jc w:val="center"/>
         <w:rPr>
           <w:color w:val="000000"/>
+          <w:lang w:val="fr-CA"/>
         </w:rPr>
       </w:pPr>
     </w:p>
@@ -259,26 +309,56 @@
     <w:p>
       <w:pPr>
         <w:pStyle w:val="BodyText"/>
+        <w:rPr>
+          <w:lang w:val="fr-CA"/>
+        </w:rPr>
       </w:pPr>
       <w:r>
-        <w:t xml:space="preserve">L’objectif de ce travail pratique est de construire le MaDUM pour une classe sous tests et d’identifier les tranches de </w:t>
+        <w:rPr>
+          <w:lang w:val="fr-CA"/>
+        </w:rPr>
+        <w:t xml:space="preserve">L’objectif de ce travail pratique est de construire le </w:t>
       </w:r>
+      <w:proofErr w:type="spellStart"/>
       <w:r>
-        <w:t>données de la classe. Puis, nous devons générer les séquences de test et les implémenter à l’aide de test unitaire.</w:t>
+        <w:rPr>
+          <w:lang w:val="fr-CA"/>
+        </w:rPr>
+        <w:t>MaDUM</w:t>
       </w:r>
+      <w:proofErr w:type="spellEnd"/>
+      <w:r>
+        <w:rPr>
+          <w:lang w:val="fr-CA"/>
+        </w:rPr>
+        <w:t xml:space="preserve"> pour une classe sous tests et d’identifier les tranches de données de la classe. Puis, nous devons générer les séquences de test et les implémenter à l’aide de test unitaire.</w:t>
+      </w:r>
     </w:p>
     <w:p>
       <w:pPr>
         <w:pStyle w:val="Caption"/>
+        <w:rPr>
+          <w:lang w:val="fr-CA"/>
+        </w:rPr>
       </w:pPr>
     </w:p>
     <w:p>
       <w:pPr>
         <w:pStyle w:val="Heading1"/>
       </w:pPr>
+      <w:proofErr w:type="spellStart"/>
       <w:r>
-        <w:t>Matrice MaDUM</w:t>
+        <w:t>Matrice</w:t>
       </w:r>
+      <w:proofErr w:type="spellEnd"/>
+      <w:r>
+        <w:t xml:space="preserve"> </w:t>
+      </w:r>
+      <w:proofErr w:type="spellStart"/>
+      <w:r>
+        <w:t>MaDUM</w:t>
+      </w:r>
+      <w:proofErr w:type="spellEnd"/>
     </w:p>
     <w:p>
       <w:pPr>
@@ -298,22 +378,27 @@
         <w:rPr>
           <w:i w:val="0"/>
           <w:iCs w:val="0"/>
+          <w:lang w:val="fr-CA"/>
         </w:rPr>
       </w:pPr>
       <w:r>
         <w:rPr>
           <w:i w:val="0"/>
           <w:iCs w:val="0"/>
-        </w:rPr>
-        <w:t>Le tableau suivant</w:t>
+          <w:lang w:val="fr-CA"/>
+        </w:rPr>
+        <w:t xml:space="preserve">Le tableau suivant représente la matrice </w:t>
       </w:r>
+      <w:proofErr w:type="spellStart"/>
       <w:r>
         <w:rPr>
           <w:i w:val="0"/>
           <w:iCs w:val="0"/>
-        </w:rPr>
-        <w:t xml:space="preserve"> représente la matrice MaDUM</w:t>
+          <w:lang w:val="fr-CA"/>
+        </w:rPr>
+        <w:t>MaDUM</w:t>
       </w:r>
+      <w:proofErr w:type="spellEnd"/>
     </w:p>
     <w:p>
       <w:pPr>
@@ -322,46 +407,51 @@
         <w:rPr>
           <w:i w:val="0"/>
           <w:iCs w:val="0"/>
+          <w:lang w:val="fr-CA"/>
         </w:rPr>
       </w:pPr>
     </w:p>
     <w:tbl>
       <w:tblPr>
         <w:tblStyle w:val="TableGrid"/>
-        <w:tblW w:w="0" w:type="auto"/>
+        <w:tblW w:w="10356" w:type="dxa"/>
         <w:tblLook w:val="04A0" w:firstRow="1" w:lastRow="0" w:firstColumn="1" w:lastColumn="0" w:noHBand="0" w:noVBand="1"/>
       </w:tblPr>
       <w:tblGrid>
-        <w:gridCol w:w="816"/>
-        <w:gridCol w:w="990"/>
-        <w:gridCol w:w="1067"/>
-        <w:gridCol w:w="1134"/>
-        <w:gridCol w:w="924"/>
-        <w:gridCol w:w="780"/>
-        <w:gridCol w:w="1283"/>
-        <w:gridCol w:w="1229"/>
-        <w:gridCol w:w="896"/>
-        <w:gridCol w:w="1069"/>
+        <w:gridCol w:w="828"/>
+        <w:gridCol w:w="1005"/>
+        <w:gridCol w:w="1085"/>
+        <w:gridCol w:w="1153"/>
+        <w:gridCol w:w="939"/>
+        <w:gridCol w:w="793"/>
+        <w:gridCol w:w="1304"/>
+        <w:gridCol w:w="1249"/>
+        <w:gridCol w:w="913"/>
+        <w:gridCol w:w="1087"/>
       </w:tblGrid>
       <w:tr>
-        <w:tc>
-          <w:tcPr>
-            <w:tcW w:w="816" w:type="dxa"/>
-          </w:tcPr>
-          <w:p>
-            <w:pPr>
-              <w:pStyle w:val="Caption"/>
-              <w:jc w:val="both"/>
-              <w:rPr>
-                <w:i w:val="0"/>
-                <w:iCs w:val="0"/>
-              </w:rPr>
-            </w:pPr>
-          </w:p>
-        </w:tc>
-        <w:tc>
-          <w:tcPr>
-            <w:tcW w:w="990" w:type="dxa"/>
+        <w:trPr>
+          <w:trHeight w:val="557"/>
+        </w:trPr>
+        <w:tc>
+          <w:tcPr>
+            <w:tcW w:w="828" w:type="dxa"/>
+          </w:tcPr>
+          <w:p>
+            <w:pPr>
+              <w:pStyle w:val="Caption"/>
+              <w:jc w:val="both"/>
+              <w:rPr>
+                <w:i w:val="0"/>
+                <w:iCs w:val="0"/>
+                <w:lang w:val="fr-CA"/>
+              </w:rPr>
+            </w:pPr>
+          </w:p>
+        </w:tc>
+        <w:tc>
+          <w:tcPr>
+            <w:tcW w:w="1005" w:type="dxa"/>
           </w:tcPr>
           <w:p>
             <w:pPr>
@@ -383,7 +473,7 @@
         </w:tc>
         <w:tc>
           <w:tcPr>
-            <w:tcW w:w="1067" w:type="dxa"/>
+            <w:tcW w:w="1085" w:type="dxa"/>
           </w:tcPr>
           <w:p>
             <w:pPr>
@@ -394,6 +484,7 @@
                 <w:iCs w:val="0"/>
               </w:rPr>
             </w:pPr>
+            <w:proofErr w:type="spellStart"/>
             <w:r>
               <w:rPr>
                 <w:i w:val="0"/>
@@ -401,21 +492,23 @@
               </w:rPr>
               <w:t>hasOne</w:t>
             </w:r>
-          </w:p>
-        </w:tc>
-        <w:tc>
-          <w:tcPr>
-            <w:tcW w:w="1134" w:type="dxa"/>
-          </w:tcPr>
-          <w:p>
-            <w:pPr>
-              <w:pStyle w:val="Caption"/>
-              <w:jc w:val="both"/>
-              <w:rPr>
-                <w:i w:val="0"/>
-                <w:iCs w:val="0"/>
-              </w:rPr>
-            </w:pPr>
+            <w:proofErr w:type="spellEnd"/>
+          </w:p>
+        </w:tc>
+        <w:tc>
+          <w:tcPr>
+            <w:tcW w:w="1153" w:type="dxa"/>
+          </w:tcPr>
+          <w:p>
+            <w:pPr>
+              <w:pStyle w:val="Caption"/>
+              <w:jc w:val="both"/>
+              <w:rPr>
+                <w:i w:val="0"/>
+                <w:iCs w:val="0"/>
+              </w:rPr>
+            </w:pPr>
+            <w:proofErr w:type="spellStart"/>
             <w:r>
               <w:rPr>
                 <w:i w:val="0"/>
@@ -423,21 +516,23 @@
               </w:rPr>
               <w:t>isEmpty</w:t>
             </w:r>
-          </w:p>
-        </w:tc>
-        <w:tc>
-          <w:tcPr>
-            <w:tcW w:w="924" w:type="dxa"/>
-          </w:tcPr>
-          <w:p>
-            <w:pPr>
-              <w:pStyle w:val="Caption"/>
-              <w:jc w:val="both"/>
-              <w:rPr>
-                <w:i w:val="0"/>
-                <w:iCs w:val="0"/>
-              </w:rPr>
-            </w:pPr>
+            <w:proofErr w:type="spellEnd"/>
+          </w:p>
+        </w:tc>
+        <w:tc>
+          <w:tcPr>
+            <w:tcW w:w="939" w:type="dxa"/>
+          </w:tcPr>
+          <w:p>
+            <w:pPr>
+              <w:pStyle w:val="Caption"/>
+              <w:jc w:val="both"/>
+              <w:rPr>
+                <w:i w:val="0"/>
+                <w:iCs w:val="0"/>
+              </w:rPr>
+            </w:pPr>
+            <w:proofErr w:type="spellStart"/>
             <w:r>
               <w:rPr>
                 <w:i w:val="0"/>
@@ -445,11 +540,12 @@
               </w:rPr>
               <w:t>isFull</w:t>
             </w:r>
-          </w:p>
-        </w:tc>
-        <w:tc>
-          <w:tcPr>
-            <w:tcW w:w="780" w:type="dxa"/>
+            <w:proofErr w:type="spellEnd"/>
+          </w:p>
+        </w:tc>
+        <w:tc>
+          <w:tcPr>
+            <w:tcW w:w="793" w:type="dxa"/>
           </w:tcPr>
           <w:p>
             <w:pPr>
@@ -471,17 +567,18 @@
         </w:tc>
         <w:tc>
           <w:tcPr>
-            <w:tcW w:w="1283" w:type="dxa"/>
-          </w:tcPr>
-          <w:p>
-            <w:pPr>
-              <w:pStyle w:val="Caption"/>
-              <w:jc w:val="both"/>
-              <w:rPr>
-                <w:i w:val="0"/>
-                <w:iCs w:val="0"/>
-              </w:rPr>
-            </w:pPr>
+            <w:tcW w:w="1304" w:type="dxa"/>
+          </w:tcPr>
+          <w:p>
+            <w:pPr>
+              <w:pStyle w:val="Caption"/>
+              <w:jc w:val="both"/>
+              <w:rPr>
+                <w:i w:val="0"/>
+                <w:iCs w:val="0"/>
+              </w:rPr>
+            </w:pPr>
+            <w:proofErr w:type="spellStart"/>
             <w:r>
               <w:rPr>
                 <w:i w:val="0"/>
@@ -489,21 +586,23 @@
               </w:rPr>
               <w:t>check_first</w:t>
             </w:r>
-          </w:p>
-        </w:tc>
-        <w:tc>
-          <w:tcPr>
-            <w:tcW w:w="1229" w:type="dxa"/>
-          </w:tcPr>
-          <w:p>
-            <w:pPr>
-              <w:pStyle w:val="Caption"/>
-              <w:jc w:val="both"/>
-              <w:rPr>
-                <w:i w:val="0"/>
-                <w:iCs w:val="0"/>
-              </w:rPr>
-            </w:pPr>
+            <w:proofErr w:type="spellEnd"/>
+          </w:p>
+        </w:tc>
+        <w:tc>
+          <w:tcPr>
+            <w:tcW w:w="1249" w:type="dxa"/>
+          </w:tcPr>
+          <w:p>
+            <w:pPr>
+              <w:pStyle w:val="Caption"/>
+              <w:jc w:val="both"/>
+              <w:rPr>
+                <w:i w:val="0"/>
+                <w:iCs w:val="0"/>
+              </w:rPr>
+            </w:pPr>
+            <w:proofErr w:type="spellStart"/>
             <w:r>
               <w:rPr>
                 <w:i w:val="0"/>
@@ -511,21 +610,23 @@
               </w:rPr>
               <w:t>check_last</w:t>
             </w:r>
-          </w:p>
-        </w:tc>
-        <w:tc>
-          <w:tcPr>
-            <w:tcW w:w="896" w:type="dxa"/>
-          </w:tcPr>
-          <w:p>
-            <w:pPr>
-              <w:pStyle w:val="Caption"/>
-              <w:jc w:val="both"/>
-              <w:rPr>
-                <w:i w:val="0"/>
-                <w:iCs w:val="0"/>
-              </w:rPr>
-            </w:pPr>
+            <w:proofErr w:type="spellEnd"/>
+          </w:p>
+        </w:tc>
+        <w:tc>
+          <w:tcPr>
+            <w:tcW w:w="913" w:type="dxa"/>
+          </w:tcPr>
+          <w:p>
+            <w:pPr>
+              <w:pStyle w:val="Caption"/>
+              <w:jc w:val="both"/>
+              <w:rPr>
+                <w:i w:val="0"/>
+                <w:iCs w:val="0"/>
+              </w:rPr>
+            </w:pPr>
+            <w:proofErr w:type="spellStart"/>
             <w:r>
               <w:rPr>
                 <w:i w:val="0"/>
@@ -533,11 +634,12 @@
               </w:rPr>
               <w:t>enqeue</w:t>
             </w:r>
-          </w:p>
-        </w:tc>
-        <w:tc>
-          <w:tcPr>
-            <w:tcW w:w="1069" w:type="dxa"/>
+            <w:proofErr w:type="spellEnd"/>
+          </w:p>
+        </w:tc>
+        <w:tc>
+          <w:tcPr>
+            <w:tcW w:w="1087" w:type="dxa"/>
           </w:tcPr>
           <w:p>
             <w:pPr>
@@ -559,9 +661,12 @@
         </w:tc>
       </w:tr>
       <w:tr>
-        <w:tc>
-          <w:tcPr>
-            <w:tcW w:w="816" w:type="dxa"/>
+        <w:trPr>
+          <w:trHeight w:val="545"/>
+        </w:trPr>
+        <w:tc>
+          <w:tcPr>
+            <w:tcW w:w="828" w:type="dxa"/>
           </w:tcPr>
           <w:p>
             <w:pPr>
@@ -583,7 +688,7 @@
         </w:tc>
         <w:tc>
           <w:tcPr>
-            <w:tcW w:w="990" w:type="dxa"/>
+            <w:tcW w:w="1005" w:type="dxa"/>
           </w:tcPr>
           <w:p>
             <w:pPr>
@@ -605,67 +710,67 @@
         </w:tc>
         <w:tc>
           <w:tcPr>
-            <w:tcW w:w="1067" w:type="dxa"/>
-          </w:tcPr>
-          <w:p>
-            <w:pPr>
-              <w:pStyle w:val="Caption"/>
-              <w:jc w:val="both"/>
-              <w:rPr>
-                <w:i w:val="0"/>
-                <w:iCs w:val="0"/>
-              </w:rPr>
-            </w:pPr>
-          </w:p>
-        </w:tc>
-        <w:tc>
-          <w:tcPr>
-            <w:tcW w:w="1134" w:type="dxa"/>
-          </w:tcPr>
-          <w:p>
-            <w:pPr>
-              <w:pStyle w:val="Caption"/>
-              <w:jc w:val="both"/>
-              <w:rPr>
-                <w:i w:val="0"/>
-                <w:iCs w:val="0"/>
-              </w:rPr>
-            </w:pPr>
-          </w:p>
-        </w:tc>
-        <w:tc>
-          <w:tcPr>
-            <w:tcW w:w="924" w:type="dxa"/>
-          </w:tcPr>
-          <w:p>
-            <w:pPr>
-              <w:pStyle w:val="Caption"/>
-              <w:jc w:val="both"/>
-              <w:rPr>
-                <w:i w:val="0"/>
-                <w:iCs w:val="0"/>
-              </w:rPr>
-            </w:pPr>
-          </w:p>
-        </w:tc>
-        <w:tc>
-          <w:tcPr>
-            <w:tcW w:w="780" w:type="dxa"/>
-          </w:tcPr>
-          <w:p>
-            <w:pPr>
-              <w:pStyle w:val="Caption"/>
-              <w:jc w:val="both"/>
-              <w:rPr>
-                <w:i w:val="0"/>
-                <w:iCs w:val="0"/>
-              </w:rPr>
-            </w:pPr>
-          </w:p>
-        </w:tc>
-        <w:tc>
-          <w:tcPr>
-            <w:tcW w:w="1283" w:type="dxa"/>
+            <w:tcW w:w="1085" w:type="dxa"/>
+          </w:tcPr>
+          <w:p>
+            <w:pPr>
+              <w:pStyle w:val="Caption"/>
+              <w:jc w:val="both"/>
+              <w:rPr>
+                <w:i w:val="0"/>
+                <w:iCs w:val="0"/>
+              </w:rPr>
+            </w:pPr>
+          </w:p>
+        </w:tc>
+        <w:tc>
+          <w:tcPr>
+            <w:tcW w:w="1153" w:type="dxa"/>
+          </w:tcPr>
+          <w:p>
+            <w:pPr>
+              <w:pStyle w:val="Caption"/>
+              <w:jc w:val="both"/>
+              <w:rPr>
+                <w:i w:val="0"/>
+                <w:iCs w:val="0"/>
+              </w:rPr>
+            </w:pPr>
+          </w:p>
+        </w:tc>
+        <w:tc>
+          <w:tcPr>
+            <w:tcW w:w="939" w:type="dxa"/>
+          </w:tcPr>
+          <w:p>
+            <w:pPr>
+              <w:pStyle w:val="Caption"/>
+              <w:jc w:val="both"/>
+              <w:rPr>
+                <w:i w:val="0"/>
+                <w:iCs w:val="0"/>
+              </w:rPr>
+            </w:pPr>
+          </w:p>
+        </w:tc>
+        <w:tc>
+          <w:tcPr>
+            <w:tcW w:w="793" w:type="dxa"/>
+          </w:tcPr>
+          <w:p>
+            <w:pPr>
+              <w:pStyle w:val="Caption"/>
+              <w:jc w:val="both"/>
+              <w:rPr>
+                <w:i w:val="0"/>
+                <w:iCs w:val="0"/>
+              </w:rPr>
+            </w:pPr>
+          </w:p>
+        </w:tc>
+        <w:tc>
+          <w:tcPr>
+            <w:tcW w:w="1304" w:type="dxa"/>
           </w:tcPr>
           <w:p>
             <w:pPr>
@@ -687,32 +792,33 @@
         </w:tc>
         <w:tc>
           <w:tcPr>
-            <w:tcW w:w="1229" w:type="dxa"/>
-          </w:tcPr>
-          <w:p>
-            <w:pPr>
-              <w:pStyle w:val="Caption"/>
-              <w:jc w:val="both"/>
-              <w:rPr>
-                <w:i w:val="0"/>
-                <w:iCs w:val="0"/>
-              </w:rPr>
-            </w:pPr>
-          </w:p>
-        </w:tc>
-        <w:tc>
-          <w:tcPr>
-            <w:tcW w:w="896" w:type="dxa"/>
-          </w:tcPr>
-          <w:p>
-            <w:pPr>
-              <w:pStyle w:val="Caption"/>
-              <w:jc w:val="both"/>
-              <w:rPr>
-                <w:i w:val="0"/>
-                <w:iCs w:val="0"/>
-              </w:rPr>
-            </w:pPr>
+            <w:tcW w:w="1249" w:type="dxa"/>
+          </w:tcPr>
+          <w:p>
+            <w:pPr>
+              <w:pStyle w:val="Caption"/>
+              <w:jc w:val="both"/>
+              <w:rPr>
+                <w:i w:val="0"/>
+                <w:iCs w:val="0"/>
+              </w:rPr>
+            </w:pPr>
+          </w:p>
+        </w:tc>
+        <w:tc>
+          <w:tcPr>
+            <w:tcW w:w="913" w:type="dxa"/>
+          </w:tcPr>
+          <w:p>
+            <w:pPr>
+              <w:pStyle w:val="Caption"/>
+              <w:jc w:val="both"/>
+              <w:rPr>
+                <w:i w:val="0"/>
+                <w:iCs w:val="0"/>
+              </w:rPr>
+            </w:pPr>
+            <w:bookmarkStart w:id="1" w:name="_GoBack"/>
             <w:r>
               <w:rPr>
                 <w:i w:val="0"/>
@@ -720,11 +826,12 @@
               </w:rPr>
               <w:t>T</w:t>
             </w:r>
-          </w:p>
-        </w:tc>
-        <w:tc>
-          <w:tcPr>
-            <w:tcW w:w="1069" w:type="dxa"/>
+            <w:bookmarkEnd w:id="1"/>
+          </w:p>
+        </w:tc>
+        <w:tc>
+          <w:tcPr>
+            <w:tcW w:w="1087" w:type="dxa"/>
           </w:tcPr>
           <w:p>
             <w:pPr>
@@ -742,15 +849,16 @@
               </w:rPr>
               <w:t>T</w:t>
             </w:r>
-            <w:bookmarkStart w:id="1" w:name="_GoBack"/>
-            <w:bookmarkEnd w:id="1"/>
           </w:p>
         </w:tc>
       </w:tr>
       <w:tr>
-        <w:tc>
-          <w:tcPr>
-            <w:tcW w:w="816" w:type="dxa"/>
+        <w:trPr>
+          <w:trHeight w:val="557"/>
+        </w:trPr>
+        <w:tc>
+          <w:tcPr>
+            <w:tcW w:w="828" w:type="dxa"/>
           </w:tcPr>
           <w:p>
             <w:pPr>
@@ -772,7 +880,7 @@
         </w:tc>
         <w:tc>
           <w:tcPr>
-            <w:tcW w:w="990" w:type="dxa"/>
+            <w:tcW w:w="1005" w:type="dxa"/>
           </w:tcPr>
           <w:p>
             <w:pPr>
@@ -794,82 +902,82 @@
         </w:tc>
         <w:tc>
           <w:tcPr>
-            <w:tcW w:w="1067" w:type="dxa"/>
-          </w:tcPr>
-          <w:p>
-            <w:pPr>
-              <w:pStyle w:val="Caption"/>
-              <w:jc w:val="both"/>
-              <w:rPr>
-                <w:i w:val="0"/>
-                <w:iCs w:val="0"/>
-              </w:rPr>
-            </w:pPr>
-          </w:p>
-        </w:tc>
-        <w:tc>
-          <w:tcPr>
-            <w:tcW w:w="1134" w:type="dxa"/>
-          </w:tcPr>
-          <w:p>
-            <w:pPr>
-              <w:pStyle w:val="Caption"/>
-              <w:jc w:val="both"/>
-              <w:rPr>
-                <w:i w:val="0"/>
-                <w:iCs w:val="0"/>
-              </w:rPr>
-            </w:pPr>
-          </w:p>
-        </w:tc>
-        <w:tc>
-          <w:tcPr>
-            <w:tcW w:w="924" w:type="dxa"/>
-          </w:tcPr>
-          <w:p>
-            <w:pPr>
-              <w:pStyle w:val="Caption"/>
-              <w:jc w:val="both"/>
-              <w:rPr>
-                <w:i w:val="0"/>
-                <w:iCs w:val="0"/>
-              </w:rPr>
-            </w:pPr>
-          </w:p>
-        </w:tc>
-        <w:tc>
-          <w:tcPr>
-            <w:tcW w:w="780" w:type="dxa"/>
-          </w:tcPr>
-          <w:p>
-            <w:pPr>
-              <w:pStyle w:val="Caption"/>
-              <w:jc w:val="both"/>
-              <w:rPr>
-                <w:i w:val="0"/>
-                <w:iCs w:val="0"/>
-              </w:rPr>
-            </w:pPr>
-          </w:p>
-        </w:tc>
-        <w:tc>
-          <w:tcPr>
-            <w:tcW w:w="1283" w:type="dxa"/>
-          </w:tcPr>
-          <w:p>
-            <w:pPr>
-              <w:pStyle w:val="Caption"/>
-              <w:jc w:val="both"/>
-              <w:rPr>
-                <w:i w:val="0"/>
-                <w:iCs w:val="0"/>
-              </w:rPr>
-            </w:pPr>
-          </w:p>
-        </w:tc>
-        <w:tc>
-          <w:tcPr>
-            <w:tcW w:w="1229" w:type="dxa"/>
+            <w:tcW w:w="1085" w:type="dxa"/>
+          </w:tcPr>
+          <w:p>
+            <w:pPr>
+              <w:pStyle w:val="Caption"/>
+              <w:jc w:val="both"/>
+              <w:rPr>
+                <w:i w:val="0"/>
+                <w:iCs w:val="0"/>
+              </w:rPr>
+            </w:pPr>
+          </w:p>
+        </w:tc>
+        <w:tc>
+          <w:tcPr>
+            <w:tcW w:w="1153" w:type="dxa"/>
+          </w:tcPr>
+          <w:p>
+            <w:pPr>
+              <w:pStyle w:val="Caption"/>
+              <w:jc w:val="both"/>
+              <w:rPr>
+                <w:i w:val="0"/>
+                <w:iCs w:val="0"/>
+              </w:rPr>
+            </w:pPr>
+          </w:p>
+        </w:tc>
+        <w:tc>
+          <w:tcPr>
+            <w:tcW w:w="939" w:type="dxa"/>
+          </w:tcPr>
+          <w:p>
+            <w:pPr>
+              <w:pStyle w:val="Caption"/>
+              <w:jc w:val="both"/>
+              <w:rPr>
+                <w:i w:val="0"/>
+                <w:iCs w:val="0"/>
+              </w:rPr>
+            </w:pPr>
+          </w:p>
+        </w:tc>
+        <w:tc>
+          <w:tcPr>
+            <w:tcW w:w="793" w:type="dxa"/>
+          </w:tcPr>
+          <w:p>
+            <w:pPr>
+              <w:pStyle w:val="Caption"/>
+              <w:jc w:val="both"/>
+              <w:rPr>
+                <w:i w:val="0"/>
+                <w:iCs w:val="0"/>
+              </w:rPr>
+            </w:pPr>
+          </w:p>
+        </w:tc>
+        <w:tc>
+          <w:tcPr>
+            <w:tcW w:w="1304" w:type="dxa"/>
+          </w:tcPr>
+          <w:p>
+            <w:pPr>
+              <w:pStyle w:val="Caption"/>
+              <w:jc w:val="both"/>
+              <w:rPr>
+                <w:i w:val="0"/>
+                <w:iCs w:val="0"/>
+              </w:rPr>
+            </w:pPr>
+          </w:p>
+        </w:tc>
+        <w:tc>
+          <w:tcPr>
+            <w:tcW w:w="1249" w:type="dxa"/>
           </w:tcPr>
           <w:p>
             <w:pPr>
@@ -891,7 +999,7 @@
         </w:tc>
         <w:tc>
           <w:tcPr>
-            <w:tcW w:w="896" w:type="dxa"/>
+            <w:tcW w:w="913" w:type="dxa"/>
           </w:tcPr>
           <w:p>
             <w:pPr>
@@ -913,7 +1021,7 @@
         </w:tc>
         <w:tc>
           <w:tcPr>
-            <w:tcW w:w="1069" w:type="dxa"/>
+            <w:tcW w:w="1087" w:type="dxa"/>
           </w:tcPr>
           <w:p>
             <w:pPr>
@@ -935,9 +1043,12 @@
         </w:tc>
       </w:tr>
       <w:tr>
-        <w:tc>
-          <w:tcPr>
-            <w:tcW w:w="816" w:type="dxa"/>
+        <w:trPr>
+          <w:trHeight w:val="557"/>
+        </w:trPr>
+        <w:tc>
+          <w:tcPr>
+            <w:tcW w:w="828" w:type="dxa"/>
           </w:tcPr>
           <w:p>
             <w:pPr>
@@ -959,7 +1070,7 @@
         </w:tc>
         <w:tc>
           <w:tcPr>
-            <w:tcW w:w="990" w:type="dxa"/>
+            <w:tcW w:w="1005" w:type="dxa"/>
           </w:tcPr>
           <w:p>
             <w:pPr>
@@ -981,7 +1092,7 @@
         </w:tc>
         <w:tc>
           <w:tcPr>
-            <w:tcW w:w="1067" w:type="dxa"/>
+            <w:tcW w:w="1085" w:type="dxa"/>
           </w:tcPr>
           <w:p>
             <w:pPr>
@@ -1003,37 +1114,37 @@
         </w:tc>
         <w:tc>
           <w:tcPr>
-            <w:tcW w:w="1134" w:type="dxa"/>
-          </w:tcPr>
-          <w:p>
-            <w:pPr>
-              <w:pStyle w:val="Caption"/>
-              <w:jc w:val="both"/>
-              <w:rPr>
-                <w:i w:val="0"/>
-                <w:iCs w:val="0"/>
-              </w:rPr>
-            </w:pPr>
-          </w:p>
-        </w:tc>
-        <w:tc>
-          <w:tcPr>
-            <w:tcW w:w="924" w:type="dxa"/>
-          </w:tcPr>
-          <w:p>
-            <w:pPr>
-              <w:pStyle w:val="Caption"/>
-              <w:jc w:val="both"/>
-              <w:rPr>
-                <w:i w:val="0"/>
-                <w:iCs w:val="0"/>
-              </w:rPr>
-            </w:pPr>
-          </w:p>
-        </w:tc>
-        <w:tc>
-          <w:tcPr>
-            <w:tcW w:w="780" w:type="dxa"/>
+            <w:tcW w:w="1153" w:type="dxa"/>
+          </w:tcPr>
+          <w:p>
+            <w:pPr>
+              <w:pStyle w:val="Caption"/>
+              <w:jc w:val="both"/>
+              <w:rPr>
+                <w:i w:val="0"/>
+                <w:iCs w:val="0"/>
+              </w:rPr>
+            </w:pPr>
+          </w:p>
+        </w:tc>
+        <w:tc>
+          <w:tcPr>
+            <w:tcW w:w="939" w:type="dxa"/>
+          </w:tcPr>
+          <w:p>
+            <w:pPr>
+              <w:pStyle w:val="Caption"/>
+              <w:jc w:val="both"/>
+              <w:rPr>
+                <w:i w:val="0"/>
+                <w:iCs w:val="0"/>
+              </w:rPr>
+            </w:pPr>
+          </w:p>
+        </w:tc>
+        <w:tc>
+          <w:tcPr>
+            <w:tcW w:w="793" w:type="dxa"/>
           </w:tcPr>
           <w:p>
             <w:pPr>
@@ -1055,37 +1166,37 @@
         </w:tc>
         <w:tc>
           <w:tcPr>
-            <w:tcW w:w="1283" w:type="dxa"/>
-          </w:tcPr>
-          <w:p>
-            <w:pPr>
-              <w:pStyle w:val="Caption"/>
-              <w:jc w:val="both"/>
-              <w:rPr>
-                <w:i w:val="0"/>
-                <w:iCs w:val="0"/>
-              </w:rPr>
-            </w:pPr>
-          </w:p>
-        </w:tc>
-        <w:tc>
-          <w:tcPr>
-            <w:tcW w:w="1229" w:type="dxa"/>
-          </w:tcPr>
-          <w:p>
-            <w:pPr>
-              <w:pStyle w:val="Caption"/>
-              <w:jc w:val="both"/>
-              <w:rPr>
-                <w:i w:val="0"/>
-                <w:iCs w:val="0"/>
-              </w:rPr>
-            </w:pPr>
-          </w:p>
-        </w:tc>
-        <w:tc>
-          <w:tcPr>
-            <w:tcW w:w="896" w:type="dxa"/>
+            <w:tcW w:w="1304" w:type="dxa"/>
+          </w:tcPr>
+          <w:p>
+            <w:pPr>
+              <w:pStyle w:val="Caption"/>
+              <w:jc w:val="both"/>
+              <w:rPr>
+                <w:i w:val="0"/>
+                <w:iCs w:val="0"/>
+              </w:rPr>
+            </w:pPr>
+          </w:p>
+        </w:tc>
+        <w:tc>
+          <w:tcPr>
+            <w:tcW w:w="1249" w:type="dxa"/>
+          </w:tcPr>
+          <w:p>
+            <w:pPr>
+              <w:pStyle w:val="Caption"/>
+              <w:jc w:val="both"/>
+              <w:rPr>
+                <w:i w:val="0"/>
+                <w:iCs w:val="0"/>
+              </w:rPr>
+            </w:pPr>
+          </w:p>
+        </w:tc>
+        <w:tc>
+          <w:tcPr>
+            <w:tcW w:w="913" w:type="dxa"/>
           </w:tcPr>
           <w:p>
             <w:pPr>
@@ -1107,7 +1218,7 @@
         </w:tc>
         <w:tc>
           <w:tcPr>
-            <w:tcW w:w="1069" w:type="dxa"/>
+            <w:tcW w:w="1087" w:type="dxa"/>
           </w:tcPr>
           <w:p>
             <w:pPr>
@@ -1129,9 +1240,12 @@
         </w:tc>
       </w:tr>
       <w:tr>
-        <w:tc>
-          <w:tcPr>
-            <w:tcW w:w="816" w:type="dxa"/>
+        <w:trPr>
+          <w:trHeight w:val="545"/>
+        </w:trPr>
+        <w:tc>
+          <w:tcPr>
+            <w:tcW w:w="828" w:type="dxa"/>
           </w:tcPr>
           <w:p>
             <w:pPr>
@@ -1153,7 +1267,7 @@
         </w:tc>
         <w:tc>
           <w:tcPr>
-            <w:tcW w:w="990" w:type="dxa"/>
+            <w:tcW w:w="1005" w:type="dxa"/>
           </w:tcPr>
           <w:p>
             <w:pPr>
@@ -1175,37 +1289,37 @@
         </w:tc>
         <w:tc>
           <w:tcPr>
-            <w:tcW w:w="1067" w:type="dxa"/>
-          </w:tcPr>
-          <w:p>
-            <w:pPr>
-              <w:pStyle w:val="Caption"/>
-              <w:jc w:val="both"/>
-              <w:rPr>
-                <w:i w:val="0"/>
-                <w:iCs w:val="0"/>
-              </w:rPr>
-            </w:pPr>
-          </w:p>
-        </w:tc>
-        <w:tc>
-          <w:tcPr>
-            <w:tcW w:w="1134" w:type="dxa"/>
-          </w:tcPr>
-          <w:p>
-            <w:pPr>
-              <w:pStyle w:val="Caption"/>
-              <w:jc w:val="both"/>
-              <w:rPr>
-                <w:i w:val="0"/>
-                <w:iCs w:val="0"/>
-              </w:rPr>
-            </w:pPr>
-          </w:p>
-        </w:tc>
-        <w:tc>
-          <w:tcPr>
-            <w:tcW w:w="924" w:type="dxa"/>
+            <w:tcW w:w="1085" w:type="dxa"/>
+          </w:tcPr>
+          <w:p>
+            <w:pPr>
+              <w:pStyle w:val="Caption"/>
+              <w:jc w:val="both"/>
+              <w:rPr>
+                <w:i w:val="0"/>
+                <w:iCs w:val="0"/>
+              </w:rPr>
+            </w:pPr>
+          </w:p>
+        </w:tc>
+        <w:tc>
+          <w:tcPr>
+            <w:tcW w:w="1153" w:type="dxa"/>
+          </w:tcPr>
+          <w:p>
+            <w:pPr>
+              <w:pStyle w:val="Caption"/>
+              <w:jc w:val="both"/>
+              <w:rPr>
+                <w:i w:val="0"/>
+                <w:iCs w:val="0"/>
+              </w:rPr>
+            </w:pPr>
+          </w:p>
+        </w:tc>
+        <w:tc>
+          <w:tcPr>
+            <w:tcW w:w="939" w:type="dxa"/>
           </w:tcPr>
           <w:p>
             <w:pPr>
@@ -1227,52 +1341,52 @@
         </w:tc>
         <w:tc>
           <w:tcPr>
-            <w:tcW w:w="780" w:type="dxa"/>
-          </w:tcPr>
-          <w:p>
-            <w:pPr>
-              <w:pStyle w:val="Caption"/>
-              <w:jc w:val="both"/>
-              <w:rPr>
-                <w:i w:val="0"/>
-                <w:iCs w:val="0"/>
-              </w:rPr>
-            </w:pPr>
-          </w:p>
-        </w:tc>
-        <w:tc>
-          <w:tcPr>
-            <w:tcW w:w="1283" w:type="dxa"/>
-          </w:tcPr>
-          <w:p>
-            <w:pPr>
-              <w:pStyle w:val="Caption"/>
-              <w:jc w:val="both"/>
-              <w:rPr>
-                <w:i w:val="0"/>
-                <w:iCs w:val="0"/>
-              </w:rPr>
-            </w:pPr>
-          </w:p>
-        </w:tc>
-        <w:tc>
-          <w:tcPr>
-            <w:tcW w:w="1229" w:type="dxa"/>
-          </w:tcPr>
-          <w:p>
-            <w:pPr>
-              <w:pStyle w:val="Caption"/>
-              <w:jc w:val="both"/>
-              <w:rPr>
-                <w:i w:val="0"/>
-                <w:iCs w:val="0"/>
-              </w:rPr>
-            </w:pPr>
-          </w:p>
-        </w:tc>
-        <w:tc>
-          <w:tcPr>
-            <w:tcW w:w="896" w:type="dxa"/>
+            <w:tcW w:w="793" w:type="dxa"/>
+          </w:tcPr>
+          <w:p>
+            <w:pPr>
+              <w:pStyle w:val="Caption"/>
+              <w:jc w:val="both"/>
+              <w:rPr>
+                <w:i w:val="0"/>
+                <w:iCs w:val="0"/>
+              </w:rPr>
+            </w:pPr>
+          </w:p>
+        </w:tc>
+        <w:tc>
+          <w:tcPr>
+            <w:tcW w:w="1304" w:type="dxa"/>
+          </w:tcPr>
+          <w:p>
+            <w:pPr>
+              <w:pStyle w:val="Caption"/>
+              <w:jc w:val="both"/>
+              <w:rPr>
+                <w:i w:val="0"/>
+                <w:iCs w:val="0"/>
+              </w:rPr>
+            </w:pPr>
+          </w:p>
+        </w:tc>
+        <w:tc>
+          <w:tcPr>
+            <w:tcW w:w="1249" w:type="dxa"/>
+          </w:tcPr>
+          <w:p>
+            <w:pPr>
+              <w:pStyle w:val="Caption"/>
+              <w:jc w:val="both"/>
+              <w:rPr>
+                <w:i w:val="0"/>
+                <w:iCs w:val="0"/>
+              </w:rPr>
+            </w:pPr>
+          </w:p>
+        </w:tc>
+        <w:tc>
+          <w:tcPr>
+            <w:tcW w:w="913" w:type="dxa"/>
           </w:tcPr>
           <w:p>
             <w:pPr>
@@ -1294,7 +1408,7 @@
         </w:tc>
         <w:tc>
           <w:tcPr>
-            <w:tcW w:w="1069" w:type="dxa"/>
+            <w:tcW w:w="1087" w:type="dxa"/>
           </w:tcPr>
           <w:p>
             <w:pPr>
@@ -1316,9 +1430,12 @@
         </w:tc>
       </w:tr>
       <w:tr>
-        <w:tc>
-          <w:tcPr>
-            <w:tcW w:w="816" w:type="dxa"/>
+        <w:trPr>
+          <w:trHeight w:val="557"/>
+        </w:trPr>
+        <w:tc>
+          <w:tcPr>
+            <w:tcW w:w="828" w:type="dxa"/>
           </w:tcPr>
           <w:p>
             <w:pPr>
@@ -1340,7 +1457,7 @@
         </w:tc>
         <w:tc>
           <w:tcPr>
-            <w:tcW w:w="990" w:type="dxa"/>
+            <w:tcW w:w="1005" w:type="dxa"/>
           </w:tcPr>
           <w:p>
             <w:pPr>
@@ -1362,22 +1479,22 @@
         </w:tc>
         <w:tc>
           <w:tcPr>
-            <w:tcW w:w="1067" w:type="dxa"/>
-          </w:tcPr>
-          <w:p>
-            <w:pPr>
-              <w:pStyle w:val="Caption"/>
-              <w:jc w:val="both"/>
-              <w:rPr>
-                <w:i w:val="0"/>
-                <w:iCs w:val="0"/>
-              </w:rPr>
-            </w:pPr>
-          </w:p>
-        </w:tc>
-        <w:tc>
-          <w:tcPr>
-            <w:tcW w:w="1134" w:type="dxa"/>
+            <w:tcW w:w="1085" w:type="dxa"/>
+          </w:tcPr>
+          <w:p>
+            <w:pPr>
+              <w:pStyle w:val="Caption"/>
+              <w:jc w:val="both"/>
+              <w:rPr>
+                <w:i w:val="0"/>
+                <w:iCs w:val="0"/>
+              </w:rPr>
+            </w:pPr>
+          </w:p>
+        </w:tc>
+        <w:tc>
+          <w:tcPr>
+            <w:tcW w:w="1153" w:type="dxa"/>
           </w:tcPr>
           <w:p>
             <w:pPr>
@@ -1399,67 +1516,67 @@
         </w:tc>
         <w:tc>
           <w:tcPr>
-            <w:tcW w:w="924" w:type="dxa"/>
-          </w:tcPr>
-          <w:p>
-            <w:pPr>
-              <w:pStyle w:val="Caption"/>
-              <w:jc w:val="both"/>
-              <w:rPr>
-                <w:i w:val="0"/>
-                <w:iCs w:val="0"/>
-              </w:rPr>
-            </w:pPr>
-          </w:p>
-        </w:tc>
-        <w:tc>
-          <w:tcPr>
-            <w:tcW w:w="780" w:type="dxa"/>
-          </w:tcPr>
-          <w:p>
-            <w:pPr>
-              <w:pStyle w:val="Caption"/>
-              <w:jc w:val="both"/>
-              <w:rPr>
-                <w:i w:val="0"/>
-                <w:iCs w:val="0"/>
-              </w:rPr>
-            </w:pPr>
-          </w:p>
-        </w:tc>
-        <w:tc>
-          <w:tcPr>
-            <w:tcW w:w="1283" w:type="dxa"/>
-          </w:tcPr>
-          <w:p>
-            <w:pPr>
-              <w:pStyle w:val="Caption"/>
-              <w:jc w:val="both"/>
-              <w:rPr>
-                <w:i w:val="0"/>
-                <w:iCs w:val="0"/>
-              </w:rPr>
-            </w:pPr>
-          </w:p>
-        </w:tc>
-        <w:tc>
-          <w:tcPr>
-            <w:tcW w:w="1229" w:type="dxa"/>
-          </w:tcPr>
-          <w:p>
-            <w:pPr>
-              <w:pStyle w:val="Caption"/>
-              <w:jc w:val="both"/>
-              <w:rPr>
-                <w:i w:val="0"/>
-                <w:iCs w:val="0"/>
-              </w:rPr>
-            </w:pPr>
-          </w:p>
-        </w:tc>
-        <w:tc>
-          <w:tcPr>
-            <w:tcW w:w="896" w:type="dxa"/>
+            <w:tcW w:w="939" w:type="dxa"/>
+          </w:tcPr>
+          <w:p>
+            <w:pPr>
+              <w:pStyle w:val="Caption"/>
+              <w:jc w:val="both"/>
+              <w:rPr>
+                <w:i w:val="0"/>
+                <w:iCs w:val="0"/>
+              </w:rPr>
+            </w:pPr>
+          </w:p>
+        </w:tc>
+        <w:tc>
+          <w:tcPr>
+            <w:tcW w:w="793" w:type="dxa"/>
+          </w:tcPr>
+          <w:p>
+            <w:pPr>
+              <w:pStyle w:val="Caption"/>
+              <w:jc w:val="both"/>
+              <w:rPr>
+                <w:i w:val="0"/>
+                <w:iCs w:val="0"/>
+              </w:rPr>
+            </w:pPr>
+          </w:p>
+        </w:tc>
+        <w:tc>
+          <w:tcPr>
+            <w:tcW w:w="1304" w:type="dxa"/>
+          </w:tcPr>
+          <w:p>
+            <w:pPr>
+              <w:pStyle w:val="Caption"/>
+              <w:jc w:val="both"/>
+              <w:rPr>
+                <w:i w:val="0"/>
+                <w:iCs w:val="0"/>
+              </w:rPr>
+            </w:pPr>
+          </w:p>
+        </w:tc>
+        <w:tc>
+          <w:tcPr>
+            <w:tcW w:w="1249" w:type="dxa"/>
+          </w:tcPr>
+          <w:p>
+            <w:pPr>
+              <w:pStyle w:val="Caption"/>
+              <w:jc w:val="both"/>
+              <w:rPr>
+                <w:i w:val="0"/>
+                <w:iCs w:val="0"/>
+              </w:rPr>
+            </w:pPr>
+          </w:p>
+        </w:tc>
+        <w:tc>
+          <w:tcPr>
+            <w:tcW w:w="913" w:type="dxa"/>
           </w:tcPr>
           <w:p>
             <w:pPr>
@@ -1481,7 +1598,7 @@
         </w:tc>
         <w:tc>
           <w:tcPr>
-            <w:tcW w:w="1069" w:type="dxa"/>
+            <w:tcW w:w="1087" w:type="dxa"/>
           </w:tcPr>
           <w:p>
             <w:pPr>
@@ -1499,6 +1616,196 @@
               </w:rPr>
               <w:t>T</w:t>
             </w:r>
+            <w:r>
+              <w:rPr>
+                <w:i w:val="0"/>
+                <w:iCs w:val="0"/>
+              </w:rPr>
+              <w:softHyphen/>
+            </w:r>
+            <w:r>
+              <w:rPr>
+                <w:i w:val="0"/>
+                <w:iCs w:val="0"/>
+              </w:rPr>
+              <w:softHyphen/>
+            </w:r>
+          </w:p>
+        </w:tc>
+      </w:tr>
+      <w:tr>
+        <w:trPr>
+          <w:trHeight w:val="557"/>
+        </w:trPr>
+        <w:tc>
+          <w:tcPr>
+            <w:tcW w:w="828" w:type="dxa"/>
+          </w:tcPr>
+          <w:p>
+            <w:pPr>
+              <w:pStyle w:val="Caption"/>
+              <w:jc w:val="both"/>
+              <w:rPr>
+                <w:i w:val="0"/>
+                <w:iCs w:val="0"/>
+              </w:rPr>
+            </w:pPr>
+            <w:r>
+              <w:rPr>
+                <w:i w:val="0"/>
+                <w:iCs w:val="0"/>
+              </w:rPr>
+              <w:t>MAX</w:t>
+            </w:r>
+          </w:p>
+        </w:tc>
+        <w:tc>
+          <w:tcPr>
+            <w:tcW w:w="1005" w:type="dxa"/>
+          </w:tcPr>
+          <w:p>
+            <w:pPr>
+              <w:pStyle w:val="Caption"/>
+              <w:jc w:val="both"/>
+              <w:rPr>
+                <w:i w:val="0"/>
+                <w:iCs w:val="0"/>
+              </w:rPr>
+            </w:pPr>
+            <w:r>
+              <w:rPr>
+                <w:i w:val="0"/>
+                <w:iCs w:val="0"/>
+              </w:rPr>
+              <w:t>C</w:t>
+            </w:r>
+          </w:p>
+        </w:tc>
+        <w:tc>
+          <w:tcPr>
+            <w:tcW w:w="1085" w:type="dxa"/>
+          </w:tcPr>
+          <w:p>
+            <w:pPr>
+              <w:pStyle w:val="Caption"/>
+              <w:jc w:val="both"/>
+              <w:rPr>
+                <w:i w:val="0"/>
+                <w:iCs w:val="0"/>
+              </w:rPr>
+            </w:pPr>
+          </w:p>
+        </w:tc>
+        <w:tc>
+          <w:tcPr>
+            <w:tcW w:w="1153" w:type="dxa"/>
+          </w:tcPr>
+          <w:p>
+            <w:pPr>
+              <w:pStyle w:val="Caption"/>
+              <w:jc w:val="both"/>
+              <w:rPr>
+                <w:i w:val="0"/>
+                <w:iCs w:val="0"/>
+              </w:rPr>
+            </w:pPr>
+          </w:p>
+        </w:tc>
+        <w:tc>
+          <w:tcPr>
+            <w:tcW w:w="939" w:type="dxa"/>
+          </w:tcPr>
+          <w:p>
+            <w:pPr>
+              <w:pStyle w:val="Caption"/>
+              <w:jc w:val="both"/>
+              <w:rPr>
+                <w:i w:val="0"/>
+                <w:iCs w:val="0"/>
+              </w:rPr>
+            </w:pPr>
+          </w:p>
+        </w:tc>
+        <w:tc>
+          <w:tcPr>
+            <w:tcW w:w="793" w:type="dxa"/>
+          </w:tcPr>
+          <w:p>
+            <w:pPr>
+              <w:pStyle w:val="Caption"/>
+              <w:jc w:val="both"/>
+              <w:rPr>
+                <w:i w:val="0"/>
+                <w:iCs w:val="0"/>
+              </w:rPr>
+            </w:pPr>
+          </w:p>
+        </w:tc>
+        <w:tc>
+          <w:tcPr>
+            <w:tcW w:w="1304" w:type="dxa"/>
+          </w:tcPr>
+          <w:p>
+            <w:pPr>
+              <w:pStyle w:val="Caption"/>
+              <w:jc w:val="both"/>
+              <w:rPr>
+                <w:i w:val="0"/>
+                <w:iCs w:val="0"/>
+              </w:rPr>
+            </w:pPr>
+          </w:p>
+        </w:tc>
+        <w:tc>
+          <w:tcPr>
+            <w:tcW w:w="1249" w:type="dxa"/>
+          </w:tcPr>
+          <w:p>
+            <w:pPr>
+              <w:pStyle w:val="Caption"/>
+              <w:jc w:val="both"/>
+              <w:rPr>
+                <w:i w:val="0"/>
+                <w:iCs w:val="0"/>
+              </w:rPr>
+            </w:pPr>
+          </w:p>
+        </w:tc>
+        <w:tc>
+          <w:tcPr>
+            <w:tcW w:w="913" w:type="dxa"/>
+          </w:tcPr>
+          <w:p>
+            <w:pPr>
+              <w:pStyle w:val="Caption"/>
+              <w:jc w:val="both"/>
+              <w:rPr>
+                <w:i w:val="0"/>
+                <w:iCs w:val="0"/>
+              </w:rPr>
+            </w:pPr>
+            <w:r>
+              <w:rPr>
+                <w:i w:val="0"/>
+                <w:iCs w:val="0"/>
+              </w:rPr>
+              <w:t>O</w:t>
+            </w:r>
+          </w:p>
+        </w:tc>
+        <w:tc>
+          <w:tcPr>
+            <w:tcW w:w="1087" w:type="dxa"/>
+          </w:tcPr>
+          <w:p>
+            <w:pPr>
+              <w:pStyle w:val="Caption"/>
+              <w:jc w:val="both"/>
+              <w:rPr>
+                <w:i w:val="0"/>
+                <w:iCs w:val="0"/>
+              </w:rPr>
+            </w:pPr>
           </w:p>
         </w:tc>
       </w:tr>
@@ -1535,22 +1842,31 @@
           <w:i w:val="0"/>
           <w:iCs w:val="0"/>
         </w:rPr>
-        <w:t>C: Constructeur</w:t>
+        <w:t xml:space="preserve">C: </w:t>
       </w:r>
-    </w:p>
-    <w:p>
-      <w:pPr>
-        <w:pStyle w:val="Caption"/>
+      <w:proofErr w:type="spellStart"/>
+      <w:r>
         <w:rPr>
           <w:i w:val="0"/>
           <w:iCs w:val="0"/>
         </w:rPr>
-      </w:pPr>
-      <w:r>
+        <w:t>Constructeur</w:t>
+      </w:r>
+      <w:proofErr w:type="spellEnd"/>
+    </w:p>
+    <w:p>
+      <w:pPr>
+        <w:pStyle w:val="Caption"/>
         <w:rPr>
           <w:i w:val="0"/>
           <w:iCs w:val="0"/>
         </w:rPr>
+      </w:pPr>
+      <w:r>
+        <w:rPr>
+          <w:i w:val="0"/>
+          <w:iCs w:val="0"/>
+        </w:rPr>
         <w:t>R: Rapporteur</w:t>
       </w:r>
     </w:p>
@@ -1567,8 +1883,17 @@
           <w:i w:val="0"/>
           <w:iCs w:val="0"/>
         </w:rPr>
-        <w:t>T: Transformateur</w:t>
+        <w:t xml:space="preserve">T: </w:t>
       </w:r>
+      <w:proofErr w:type="spellStart"/>
+      <w:r>
+        <w:rPr>
+          <w:i w:val="0"/>
+          <w:iCs w:val="0"/>
+        </w:rPr>
+        <w:t>Transformateur</w:t>
+      </w:r>
+      <w:proofErr w:type="spellEnd"/>
     </w:p>
     <w:p>
       <w:pPr>
@@ -1585,22 +1910,17 @@
           <w:i w:val="0"/>
           <w:iCs w:val="0"/>
         </w:rPr>
-        <w:t>O: Autre</w:t>
+        <w:t xml:space="preserve">O: </w:t>
       </w:r>
-    </w:p>
-    <w:p>
-      <w:pPr>
-        <w:pStyle w:val="Caption"/>
+      <w:proofErr w:type="spellStart"/>
+      <w:r>
         <w:rPr>
           <w:i w:val="0"/>
           <w:iCs w:val="0"/>
         </w:rPr>
-      </w:pPr>
-    </w:p>
-    <w:p>
-      <w:pPr>
-        <w:pStyle w:val="Caption"/>
-      </w:pPr>
+        <w:t>Autre</w:t>
+      </w:r>
+      <w:proofErr w:type="spellEnd"/>
     </w:p>
     <w:p>
       <w:pPr>
@@ -1608,13 +1928,28 @@
         <w:rPr>
           <w:i w:val="0"/>
           <w:iCs w:val="0"/>
-          <w:lang w:val="fr-CA"/>
-        </w:rPr>
-      </w:pPr>
-      <w:r>
+        </w:rPr>
+      </w:pPr>
+    </w:p>
+    <w:p>
+      <w:pPr>
+        <w:pStyle w:val="Caption"/>
+      </w:pPr>
+    </w:p>
+    <w:p>
+      <w:pPr>
+        <w:pStyle w:val="Caption"/>
         <w:rPr>
           <w:i w:val="0"/>
           <w:iCs w:val="0"/>
+          <w:lang w:val="fr-CA"/>
+        </w:rPr>
+      </w:pPr>
+      <w:r>
+        <w:rPr>
+          <w:i w:val="0"/>
+          <w:iCs w:val="0"/>
+          <w:lang w:val="fr-CA"/>
         </w:rPr>
         <w:t>La figure suivante démontre la couverture des tests:</w:t>
       </w:r>
@@ -1625,6 +1960,7 @@
         <w:rPr>
           <w:i w:val="0"/>
           <w:iCs w:val="0"/>
+          <w:lang w:val="fr-CA"/>
         </w:rPr>
       </w:pPr>
     </w:p>
@@ -1706,25 +2042,37 @@
           <w:ilvl w:val="1"/>
           <w:numId w:val="2"/>
         </w:numPr>
+        <w:rPr>
+          <w:lang w:val="fr-CA"/>
+        </w:rPr>
       </w:pPr>
       <w:r>
+        <w:rPr>
+          <w:lang w:val="fr-CA"/>
+        </w:rPr>
         <w:t>1. Qu’est ce qui se passe si on fixe le MAX de Queue à 2 ? Proposez une solution pour corriger le bug.</w:t>
       </w:r>
     </w:p>
     <w:p>
       <w:pPr>
         <w:pStyle w:val="BodyText"/>
+        <w:rPr>
+          <w:lang w:val="fr-CA"/>
+        </w:rPr>
       </w:pPr>
     </w:p>
     <w:p>
       <w:pPr>
         <w:pStyle w:val="BodyText"/>
+        <w:rPr>
+          <w:lang w:val="fr-CA"/>
+        </w:rPr>
       </w:pPr>
       <w:r>
-        <w:t>Si le Max de Queue devie</w:t>
-      </w:r>
-      <w:r>
-        <w:t>nt 2, il est impossible de tester</w:t>
+        <w:rPr>
+          <w:lang w:val="fr-CA"/>
+        </w:rPr>
+        <w:t>Si le Max de Queue devient 2, il est impossible de tester</w:t>
       </w:r>
     </w:p>
     <w:p>
@@ -1733,6 +2081,7 @@
         <w:jc w:val="center"/>
         <w:rPr>
           <w:color w:val="000000"/>
+          <w:lang w:val="fr-CA"/>
         </w:rPr>
       </w:pPr>
     </w:p>
@@ -1742,6 +2091,7 @@
         <w:jc w:val="center"/>
         <w:rPr>
           <w:color w:val="000000"/>
+          <w:lang w:val="fr-CA"/>
         </w:rPr>
       </w:pPr>
     </w:p>
@@ -1752,9 +2102,43 @@
           <w:ilvl w:val="1"/>
           <w:numId w:val="2"/>
         </w:numPr>
+        <w:rPr>
+          <w:lang w:val="fr-CA"/>
+        </w:rPr>
       </w:pPr>
       <w:r>
-        <w:t>2. Quelle est la mauvaise pratique du codage qui a causé le bug ? Comment cette mauvaise pratique affecte le test MaDUM ? Proposez un refactoring du code pour éviter ce genre de bugs.</w:t>
+        <w:rPr>
+          <w:lang w:val="fr-CA"/>
+        </w:rPr>
+        <w:t xml:space="preserve">2. Quelle est la mauvaise pratique du codage qui a causé le bug ? Comment cette mauvaise pratique affecte le test </w:t>
+      </w:r>
+      <w:proofErr w:type="spellStart"/>
+      <w:r>
+        <w:rPr>
+          <w:lang w:val="fr-CA"/>
+        </w:rPr>
+        <w:t>MaDUM</w:t>
+      </w:r>
+      <w:proofErr w:type="spellEnd"/>
+      <w:r>
+        <w:rPr>
+          <w:lang w:val="fr-CA"/>
+        </w:rPr>
+        <w:t xml:space="preserve"> ? Proposez un </w:t>
+      </w:r>
+      <w:proofErr w:type="spellStart"/>
+      <w:r>
+        <w:rPr>
+          <w:lang w:val="fr-CA"/>
+        </w:rPr>
+        <w:t>refactoring</w:t>
+      </w:r>
+      <w:proofErr w:type="spellEnd"/>
+      <w:r>
+        <w:rPr>
+          <w:lang w:val="fr-CA"/>
+        </w:rPr>
+        <w:t xml:space="preserve"> du code pour éviter ce genre de bugs.</w:t>
       </w:r>
     </w:p>
     <w:p>
@@ -1763,6 +2147,7 @@
         <w:jc w:val="center"/>
         <w:rPr>
           <w:color w:val="000000"/>
+          <w:lang w:val="fr-CA"/>
         </w:rPr>
       </w:pPr>
     </w:p>
@@ -1772,6 +2157,7 @@
         <w:jc w:val="center"/>
         <w:rPr>
           <w:color w:val="000000"/>
+          <w:lang w:val="fr-CA"/>
         </w:rPr>
       </w:pPr>
     </w:p>
@@ -1781,6 +2167,7 @@
         <w:jc w:val="center"/>
         <w:rPr>
           <w:color w:val="000000"/>
+          <w:lang w:val="fr-CA"/>
         </w:rPr>
       </w:pPr>
     </w:p>
@@ -1790,17 +2177,24 @@
         <w:jc w:val="center"/>
         <w:rPr>
           <w:color w:val="000000"/>
+          <w:lang w:val="fr-CA"/>
         </w:rPr>
       </w:pPr>
     </w:p>
     <w:p>
       <w:pPr>
         <w:pStyle w:val="Heading1"/>
+        <w:rPr>
+          <w:lang w:val="fr-CA"/>
+        </w:rPr>
       </w:pPr>
     </w:p>
     <w:p>
       <w:pPr>
         <w:pStyle w:val="BodyText"/>
+        <w:rPr>
+          <w:lang w:val="fr-CA"/>
+        </w:rPr>
       </w:pPr>
     </w:p>
     <w:sectPr>
@@ -2490,7 +2884,6 @@
     <w:rPr>
       <w:color w:val="000080"/>
       <w:u w:val="single"/>
-      <w:lang/>
     </w:rPr>
   </w:style>
   <w:style w:type="character" w:customStyle="1" w:styleId="ListLabel1">

</xml_diff>